<commit_message>
concept has been changed
</commit_message>
<xml_diff>
--- a/Documents/game_concept.docx
+++ b/Documents/game_concept.docx
@@ -1,6 +1,6 @@
 
 <file path=word/document.xml><?xml version="1.0" encoding="utf-8"?>
-<w:document xmlns:wpc="http://schemas.microsoft.com/office/word/2010/wordprocessingCanvas" xmlns:cx="http://schemas.microsoft.com/office/drawing/2014/chartex" xmlns:cx1="http://schemas.microsoft.com/office/drawing/2015/9/8/chartex" xmlns:cx2="http://schemas.microsoft.com/office/drawing/2015/10/21/chartex" xmlns:cx3="http://schemas.microsoft.com/office/drawing/2016/5/9/chartex" xmlns:cx4="http://schemas.microsoft.com/office/drawing/2016/5/10/chartex" xmlns:cx5="http://schemas.microsoft.com/office/drawing/2016/5/11/chartex" xmlns:cx6="http://schemas.microsoft.com/office/drawing/2016/5/12/chartex" xmlns:cx7="http://schemas.microsoft.com/office/drawing/2016/5/13/chartex" xmlns:cx8="http://schemas.microsoft.com/office/drawing/2016/5/14/chartex" xmlns:mc="http://schemas.openxmlformats.org/markup-compatibility/2006" xmlns:aink="http://schemas.microsoft.com/office/drawing/2016/ink" xmlns:am3d="http://schemas.microsoft.com/office/drawing/2017/model3d" xmlns:o="urn:schemas-microsoft-com:office:office" xmlns:r="http://schemas.openxmlformats.org/officeDocument/2006/relationships" xmlns:m="http://schemas.openxmlformats.org/officeDocument/2006/math" xmlns:v="urn:schemas-microsoft-com:vml" xmlns:wp14="http://schemas.microsoft.com/office/word/2010/wordprocessingDrawing" xmlns:wp="http://schemas.openxmlformats.org/drawingml/2006/wordprocessingDrawing" xmlns:w10="urn:schemas-microsoft-com:office:word" xmlns:w="http://schemas.openxmlformats.org/wordprocessingml/2006/main" xmlns:w14="http://schemas.microsoft.com/office/word/2010/wordml" xmlns:w15="http://schemas.microsoft.com/office/word/2012/wordml" xmlns:w16cid="http://schemas.microsoft.com/office/word/2016/wordml/cid" xmlns:w16se="http://schemas.microsoft.com/office/word/2015/wordml/symex" xmlns:wpg="http://schemas.microsoft.com/office/word/2010/wordprocessingGroup" xmlns:wpi="http://schemas.microsoft.com/office/word/2010/wordprocessingInk" xmlns:wne="http://schemas.microsoft.com/office/word/2006/wordml" xmlns:wps="http://schemas.microsoft.com/office/word/2010/wordprocessingShape" mc:Ignorable="w14 w15 w16se w16cid wp14">
+<w:document xmlns:wpc="http://schemas.microsoft.com/office/word/2010/wordprocessingCanvas" xmlns:cx="http://schemas.microsoft.com/office/drawing/2014/chartex" xmlns:mc="http://schemas.openxmlformats.org/markup-compatibility/2006" xmlns:o="urn:schemas-microsoft-com:office:office" xmlns:r="http://schemas.openxmlformats.org/officeDocument/2006/relationships" xmlns:m="http://schemas.openxmlformats.org/officeDocument/2006/math" xmlns:v="urn:schemas-microsoft-com:vml" xmlns:wp14="http://schemas.microsoft.com/office/word/2010/wordprocessingDrawing" xmlns:wp="http://schemas.openxmlformats.org/drawingml/2006/wordprocessingDrawing" xmlns:w10="urn:schemas-microsoft-com:office:word" xmlns:w="http://schemas.openxmlformats.org/wordprocessingml/2006/main" xmlns:w14="http://schemas.microsoft.com/office/word/2010/wordml" xmlns:w15="http://schemas.microsoft.com/office/word/2012/wordml" xmlns:w16se="http://schemas.microsoft.com/office/word/2015/wordml/symex" xmlns:wpg="http://schemas.microsoft.com/office/word/2010/wordprocessingGroup" xmlns:wpi="http://schemas.microsoft.com/office/word/2010/wordprocessingInk" xmlns:wne="http://schemas.microsoft.com/office/word/2006/wordml" xmlns:wps="http://schemas.microsoft.com/office/word/2010/wordprocessingShape" mc:Ignorable="w14 w15 w16se wp14">
   <w:body>
     <w:p>
       <w:pPr>
@@ -83,7 +83,7 @@
         <w:rPr>
           <w:lang w:eastAsia="ru-RU"/>
         </w:rPr>
-        <w:t>тёмный и загадочный мир, раздираемый конфликтом между Светом и Тьмой. После того как дух Хаоса разрушил хрупкий баланс, реальность наполнилась тенями, скорбью и отчаянием. Игроку предстоит путешествовать через опустошённые земли, населённые падшими духами, искать союзников и бороться за спасение умирающего мира, где надежда едва теплится в густом мраке. Атмосфера игры пропитана одиночеством и смертельной опасностью, а</w:t>
+        <w:t>тёмный и загадочный мир, раздираемый конфликтом между Светом и Тьмой. После того как дух Хаоса разрушил хрупкий баланс, реальность наполнилась тенями, скорбью и отчаянием. Игроку предстоит путешествовать через опустошё</w:t>
       </w:r>
       <w:bookmarkStart w:id="0" w:name="_GoBack"/>
       <w:bookmarkEnd w:id="0"/>
@@ -91,7 +91,7 @@
         <w:rPr>
           <w:lang w:eastAsia="ru-RU"/>
         </w:rPr>
-        <w:t xml:space="preserve"> каждый шаг может стать последним.</w:t>
+        <w:t>нные земли, населённые падшими духами, искать союзников и бороться за спасение умирающего мира, где надежда едва теплится в густом мраке. Атмосфера игры пропитана одиночеством и смертельной опасностью, а каждый шаг может стать последним.</w:t>
       </w:r>
     </w:p>
     <w:p>
@@ -140,6 +140,12 @@
         <w:t>балан</w:t>
       </w:r>
       <w:proofErr w:type="spellEnd"/>
+      <w:r>
+        <w:rPr>
+          <w:lang w:val="en-US" w:eastAsia="ru-RU"/>
+        </w:rPr>
+        <w:t>c</w:t>
+      </w:r>
     </w:p>
     <w:p>
       <w:pPr>
@@ -149,6 +155,7 @@
           <w:lang w:eastAsia="ru-RU"/>
         </w:rPr>
       </w:pPr>
+      <w:proofErr w:type="spellStart"/>
       <w:r>
         <w:rPr>
           <w:rFonts w:eastAsia="Times New Roman"/>
@@ -157,6 +164,7 @@
         <w:lastRenderedPageBreak/>
         <w:t>Геймплей</w:t>
       </w:r>
+      <w:proofErr w:type="spellEnd"/>
     </w:p>
     <w:p>
       <w:pPr>
@@ -888,65 +896,6 @@
     </w:p>
     <w:p>
       <w:pPr>
-        <w:numPr>
-          <w:ilvl w:val="0"/>
-          <w:numId w:val="4"/>
-        </w:numPr>
-        <w:spacing w:before="100" w:beforeAutospacing="1" w:after="100" w:afterAutospacing="1" w:line="240" w:lineRule="auto"/>
-        <w:rPr>
-          <w:rFonts w:ascii="Times New Roman" w:eastAsia="Times New Roman" w:hAnsi="Times New Roman" w:cs="Times New Roman"/>
-          <w:sz w:val="24"/>
-          <w:szCs w:val="24"/>
-          <w:lang w:eastAsia="ru-RU"/>
-        </w:rPr>
-      </w:pPr>
-      <w:r>
-        <w:rPr>
-          <w:rFonts w:ascii="Times New Roman" w:eastAsia="Times New Roman" w:hAnsi="Times New Roman" w:cs="Times New Roman"/>
-          <w:b/>
-          <w:bCs/>
-          <w:sz w:val="24"/>
-          <w:szCs w:val="24"/>
-          <w:lang w:eastAsia="ru-RU"/>
-        </w:rPr>
-        <w:t>Эволюция:</w:t>
-      </w:r>
-      <w:r>
-        <w:rPr>
-          <w:rFonts w:ascii="Times New Roman" w:eastAsia="Times New Roman" w:hAnsi="Times New Roman" w:cs="Times New Roman"/>
-          <w:sz w:val="24"/>
-          <w:szCs w:val="24"/>
-          <w:lang w:eastAsia="ru-RU"/>
-        </w:rPr>
-        <w:t xml:space="preserve"> </w:t>
-      </w:r>
-    </w:p>
-    <w:p>
-      <w:pPr>
-        <w:numPr>
-          <w:ilvl w:val="1"/>
-          <w:numId w:val="4"/>
-        </w:numPr>
-        <w:spacing w:before="100" w:beforeAutospacing="1" w:after="100" w:afterAutospacing="1" w:line="240" w:lineRule="auto"/>
-        <w:rPr>
-          <w:rFonts w:ascii="Times New Roman" w:eastAsia="Times New Roman" w:hAnsi="Times New Roman" w:cs="Times New Roman"/>
-          <w:sz w:val="24"/>
-          <w:szCs w:val="24"/>
-          <w:lang w:eastAsia="ru-RU"/>
-        </w:rPr>
-      </w:pPr>
-      <w:r>
-        <w:rPr>
-          <w:rFonts w:ascii="Times New Roman" w:eastAsia="Times New Roman" w:hAnsi="Times New Roman" w:cs="Times New Roman"/>
-          <w:sz w:val="24"/>
-          <w:szCs w:val="24"/>
-          <w:lang w:eastAsia="ru-RU"/>
-        </w:rPr>
-        <w:t>Некоторые духи могут эволюционировать, становясь сильнее (например, "Маленький Дракон" → "Огненный Дракон").</w:t>
-      </w:r>
-    </w:p>
-    <w:p>
-      <w:pPr>
         <w:pStyle w:val="2"/>
         <w:rPr>
           <w:rFonts w:eastAsia="Times New Roman"/>
@@ -984,9 +933,8 @@
           <w:szCs w:val="24"/>
           <w:lang w:eastAsia="ru-RU"/>
         </w:rPr>
-        <w:t>Кристаллы</w:t>
-      </w:r>
-      <w:proofErr w:type="gramStart"/>
+        <w:t>Зелья</w:t>
+      </w:r>
       <w:r>
         <w:rPr>
           <w:rFonts w:ascii="Times New Roman" w:eastAsia="Times New Roman" w:hAnsi="Times New Roman" w:cs="Times New Roman"/>
@@ -1005,17 +953,16 @@
           <w:szCs w:val="24"/>
           <w:lang w:eastAsia="ru-RU"/>
         </w:rPr>
-        <w:t xml:space="preserve"> Используются</w:t>
-      </w:r>
-      <w:proofErr w:type="gramEnd"/>
-      <w:r>
-        <w:rPr>
-          <w:rFonts w:ascii="Times New Roman" w:eastAsia="Times New Roman" w:hAnsi="Times New Roman" w:cs="Times New Roman"/>
-          <w:sz w:val="24"/>
-          <w:szCs w:val="24"/>
-          <w:lang w:eastAsia="ru-RU"/>
-        </w:rPr>
-        <w:t xml:space="preserve"> для лечения духов и открытия порталов.</w:t>
+        <w:t xml:space="preserve"> Используются для лечен</w:t>
+      </w:r>
+      <w:r>
+        <w:rPr>
+          <w:rFonts w:ascii="Times New Roman" w:eastAsia="Times New Roman" w:hAnsi="Times New Roman" w:cs="Times New Roman"/>
+          <w:sz w:val="24"/>
+          <w:szCs w:val="24"/>
+          <w:lang w:eastAsia="ru-RU"/>
+        </w:rPr>
+        <w:t>ия духов.</w:t>
       </w:r>
     </w:p>
     <w:p>
@@ -1047,39 +994,25 @@
           <w:szCs w:val="24"/>
           <w:lang w:eastAsia="ru-RU"/>
         </w:rPr>
-        <w:lastRenderedPageBreak/>
-        <w:t>Энергия</w:t>
-      </w:r>
-      <w:proofErr w:type="gramStart"/>
-      <w:r>
-        <w:rPr>
-          <w:rFonts w:ascii="Times New Roman" w:eastAsia="Times New Roman" w:hAnsi="Times New Roman" w:cs="Times New Roman"/>
-          <w:b/>
-          <w:bCs/>
-          <w:sz w:val="24"/>
-          <w:szCs w:val="24"/>
-          <w:lang w:eastAsia="ru-RU"/>
-        </w:rPr>
-        <w:t>:</w:t>
-      </w:r>
-      <w:r>
-        <w:rPr>
-          <w:rFonts w:ascii="Times New Roman" w:eastAsia="Times New Roman" w:hAnsi="Times New Roman" w:cs="Times New Roman"/>
-          <w:sz w:val="24"/>
-          <w:szCs w:val="24"/>
-          <w:lang w:eastAsia="ru-RU"/>
-        </w:rPr>
-        <w:t xml:space="preserve"> Ограничивает</w:t>
-      </w:r>
-      <w:proofErr w:type="gramEnd"/>
-      <w:r>
-        <w:rPr>
-          <w:rFonts w:ascii="Times New Roman" w:eastAsia="Times New Roman" w:hAnsi="Times New Roman" w:cs="Times New Roman"/>
-          <w:sz w:val="24"/>
-          <w:szCs w:val="24"/>
-          <w:lang w:eastAsia="ru-RU"/>
-        </w:rPr>
-        <w:t xml:space="preserve"> количество действий (например, приручение духов требует энергии).</w:t>
+        <w:t>Энергия:</w:t>
+      </w:r>
+      <w:r>
+        <w:rPr>
+          <w:rFonts w:ascii="Times New Roman" w:eastAsia="Times New Roman" w:hAnsi="Times New Roman" w:cs="Times New Roman"/>
+          <w:sz w:val="24"/>
+          <w:szCs w:val="24"/>
+          <w:lang w:eastAsia="ru-RU"/>
+        </w:rPr>
+        <w:t xml:space="preserve"> Ог</w:t>
+      </w:r>
+      <w:r>
+        <w:rPr>
+          <w:rFonts w:ascii="Times New Roman" w:eastAsia="Times New Roman" w:hAnsi="Times New Roman" w:cs="Times New Roman"/>
+          <w:sz w:val="24"/>
+          <w:szCs w:val="24"/>
+          <w:lang w:eastAsia="ru-RU"/>
+        </w:rPr>
+        <w:t>раничивает количество действий</w:t>
       </w:r>
     </w:p>
     <w:p>
@@ -1141,38 +1074,16 @@
           <w:szCs w:val="24"/>
           <w:lang w:eastAsia="ru-RU"/>
         </w:rPr>
-        <w:t>Карта</w:t>
-      </w:r>
-      <w:proofErr w:type="gramStart"/>
-      <w:r>
-        <w:rPr>
-          <w:rFonts w:ascii="Times New Roman" w:eastAsia="Times New Roman" w:hAnsi="Times New Roman" w:cs="Times New Roman"/>
-          <w:b/>
-          <w:bCs/>
-          <w:sz w:val="24"/>
-          <w:szCs w:val="24"/>
-          <w:lang w:eastAsia="ru-RU"/>
-        </w:rPr>
-        <w:t>:</w:t>
-      </w:r>
-      <w:r>
-        <w:rPr>
-          <w:rFonts w:ascii="Times New Roman" w:eastAsia="Times New Roman" w:hAnsi="Times New Roman" w:cs="Times New Roman"/>
-          <w:sz w:val="24"/>
-          <w:szCs w:val="24"/>
-          <w:lang w:eastAsia="ru-RU"/>
-        </w:rPr>
-        <w:t xml:space="preserve"> Создается</w:t>
-      </w:r>
-      <w:proofErr w:type="gramEnd"/>
-      <w:r>
-        <w:rPr>
-          <w:rFonts w:ascii="Times New Roman" w:eastAsia="Times New Roman" w:hAnsi="Times New Roman" w:cs="Times New Roman"/>
-          <w:sz w:val="24"/>
-          <w:szCs w:val="24"/>
-          <w:lang w:eastAsia="ru-RU"/>
-        </w:rPr>
-        <w:t xml:space="preserve"> с помощью </w:t>
+        <w:t>Карта:</w:t>
+      </w:r>
+      <w:r>
+        <w:rPr>
+          <w:rFonts w:ascii="Times New Roman" w:eastAsia="Times New Roman" w:hAnsi="Times New Roman" w:cs="Times New Roman"/>
+          <w:sz w:val="24"/>
+          <w:szCs w:val="24"/>
+          <w:lang w:eastAsia="ru-RU"/>
+        </w:rPr>
+        <w:t xml:space="preserve"> Создается с помощью </w:t>
       </w:r>
       <w:proofErr w:type="spellStart"/>
       <w:r>
@@ -1185,35 +1096,6 @@
         <w:t>тайлов</w:t>
       </w:r>
       <w:proofErr w:type="spellEnd"/>
-      <w:r>
-        <w:rPr>
-          <w:rFonts w:ascii="Times New Roman" w:eastAsia="Times New Roman" w:hAnsi="Times New Roman" w:cs="Times New Roman"/>
-          <w:sz w:val="24"/>
-          <w:szCs w:val="24"/>
-          <w:lang w:eastAsia="ru-RU"/>
-        </w:rPr>
-        <w:t xml:space="preserve"> (например, библиотека </w:t>
-      </w:r>
-      <w:proofErr w:type="spellStart"/>
-      <w:r>
-        <w:rPr>
-          <w:rFonts w:ascii="Courier New" w:eastAsia="Times New Roman" w:hAnsi="Courier New" w:cs="Courier New"/>
-          <w:sz w:val="20"/>
-          <w:szCs w:val="20"/>
-          <w:lang w:eastAsia="ru-RU"/>
-        </w:rPr>
-        <w:t>Tiled</w:t>
-      </w:r>
-      <w:proofErr w:type="spellEnd"/>
-      <w:r>
-        <w:rPr>
-          <w:rFonts w:ascii="Times New Roman" w:eastAsia="Times New Roman" w:hAnsi="Times New Roman" w:cs="Times New Roman"/>
-          <w:sz w:val="24"/>
-          <w:szCs w:val="24"/>
-          <w:lang w:eastAsia="ru-RU"/>
-        </w:rPr>
-        <w:t>).</w:t>
-      </w:r>
     </w:p>
     <w:p>
       <w:pPr>
@@ -1329,30 +1211,6 @@
     </w:p>
     <w:p>
       <w:pPr>
-        <w:numPr>
-          <w:ilvl w:val="1"/>
-          <w:numId w:val="6"/>
-        </w:numPr>
-        <w:spacing w:before="100" w:beforeAutospacing="1" w:after="100" w:afterAutospacing="1" w:line="240" w:lineRule="auto"/>
-        <w:rPr>
-          <w:rFonts w:ascii="Times New Roman" w:eastAsia="Times New Roman" w:hAnsi="Times New Roman" w:cs="Times New Roman"/>
-          <w:sz w:val="24"/>
-          <w:szCs w:val="24"/>
-          <w:lang w:eastAsia="ru-RU"/>
-        </w:rPr>
-      </w:pPr>
-      <w:r>
-        <w:rPr>
-          <w:rFonts w:ascii="Times New Roman" w:eastAsia="Times New Roman" w:hAnsi="Times New Roman" w:cs="Times New Roman"/>
-          <w:sz w:val="24"/>
-          <w:szCs w:val="24"/>
-          <w:lang w:eastAsia="ru-RU"/>
-        </w:rPr>
-        <w:t>Враги: охраняют проходы или редкие предметы.</w:t>
-      </w:r>
-    </w:p>
-    <w:p>
-      <w:pPr>
         <w:pStyle w:val="2"/>
         <w:rPr>
           <w:rFonts w:eastAsia="Times New Roman"/>
@@ -1412,7 +1270,25 @@
           <w:szCs w:val="24"/>
           <w:lang w:eastAsia="ru-RU"/>
         </w:rPr>
-        <w:t>Появляется интерфейс с выбором действий (например, "Атака", "Приручение", "Убежать").</w:t>
+        <w:t xml:space="preserve">Появляется интерфейс с выбором действий (например, </w:t>
+      </w:r>
+      <w:r>
+        <w:rPr>
+          <w:rFonts w:ascii="Times New Roman" w:eastAsia="Times New Roman" w:hAnsi="Times New Roman" w:cs="Times New Roman"/>
+          <w:sz w:val="24"/>
+          <w:szCs w:val="24"/>
+          <w:lang w:eastAsia="ru-RU"/>
+        </w:rPr>
+        <w:t>"Атака", "Приручение"</w:t>
+      </w:r>
+      <w:r>
+        <w:rPr>
+          <w:rFonts w:ascii="Times New Roman" w:eastAsia="Times New Roman" w:hAnsi="Times New Roman" w:cs="Times New Roman"/>
+          <w:sz w:val="24"/>
+          <w:szCs w:val="24"/>
+          <w:lang w:eastAsia="ru-RU"/>
+        </w:rPr>
+        <w:t>).</w:t>
       </w:r>
     </w:p>
     <w:p>
@@ -1436,7 +1312,25 @@
           <w:szCs w:val="24"/>
           <w:lang w:eastAsia="ru-RU"/>
         </w:rPr>
-        <w:t>Система очередности: сначала ходит игрок, затем враг.</w:t>
+        <w:t xml:space="preserve">Система </w:t>
+      </w:r>
+      <w:r>
+        <w:rPr>
+          <w:rFonts w:ascii="Times New Roman" w:eastAsia="Times New Roman" w:hAnsi="Times New Roman" w:cs="Times New Roman"/>
+          <w:sz w:val="24"/>
+          <w:szCs w:val="24"/>
+          <w:lang w:eastAsia="ru-RU"/>
+        </w:rPr>
+        <w:t>очередности: сначала ходит самый быстрый персонаж</w:t>
+      </w:r>
+      <w:r>
+        <w:rPr>
+          <w:rFonts w:ascii="Times New Roman" w:eastAsia="Times New Roman" w:hAnsi="Times New Roman" w:cs="Times New Roman"/>
+          <w:sz w:val="24"/>
+          <w:szCs w:val="24"/>
+          <w:lang w:eastAsia="ru-RU"/>
+        </w:rPr>
+        <w:t>.</w:t>
       </w:r>
     </w:p>
     <w:p>
@@ -1461,312 +1355,6 @@
           <w:lang w:eastAsia="ru-RU"/>
         </w:rPr>
         <w:t>Логика слабостей и сопротивлений через множители урона.</w:t>
-      </w:r>
-    </w:p>
-    <w:p>
-      <w:pPr>
-        <w:pStyle w:val="2"/>
-        <w:rPr>
-          <w:rFonts w:eastAsia="Times New Roman"/>
-          <w:lang w:eastAsia="ru-RU"/>
-        </w:rPr>
-      </w:pPr>
-      <w:r>
-        <w:rPr>
-          <w:rFonts w:eastAsia="Times New Roman"/>
-          <w:lang w:eastAsia="ru-RU"/>
-        </w:rPr>
-        <w:t>Система духов</w:t>
-      </w:r>
-    </w:p>
-    <w:p>
-      <w:pPr>
-        <w:numPr>
-          <w:ilvl w:val="0"/>
-          <w:numId w:val="8"/>
-        </w:numPr>
-        <w:spacing w:before="100" w:beforeAutospacing="1" w:after="100" w:afterAutospacing="1" w:line="240" w:lineRule="auto"/>
-        <w:rPr>
-          <w:rFonts w:ascii="Times New Roman" w:eastAsia="Times New Roman" w:hAnsi="Times New Roman" w:cs="Times New Roman"/>
-          <w:sz w:val="24"/>
-          <w:szCs w:val="24"/>
-          <w:lang w:eastAsia="ru-RU"/>
-        </w:rPr>
-      </w:pPr>
-      <w:r>
-        <w:rPr>
-          <w:rFonts w:ascii="Times New Roman" w:eastAsia="Times New Roman" w:hAnsi="Times New Roman" w:cs="Times New Roman"/>
-          <w:b/>
-          <w:bCs/>
-          <w:sz w:val="24"/>
-          <w:szCs w:val="24"/>
-          <w:lang w:eastAsia="ru-RU"/>
-        </w:rPr>
-        <w:t>Класс духа:</w:t>
-      </w:r>
-      <w:r>
-        <w:rPr>
-          <w:rFonts w:ascii="Times New Roman" w:eastAsia="Times New Roman" w:hAnsi="Times New Roman" w:cs="Times New Roman"/>
-          <w:sz w:val="24"/>
-          <w:szCs w:val="24"/>
-          <w:lang w:eastAsia="ru-RU"/>
-        </w:rPr>
-        <w:t xml:space="preserve"> </w:t>
-      </w:r>
-      <w:proofErr w:type="spellStart"/>
-      <w:r>
-        <w:rPr>
-          <w:rFonts w:ascii="Times New Roman" w:eastAsia="Times New Roman" w:hAnsi="Times New Roman" w:cs="Times New Roman"/>
-          <w:sz w:val="24"/>
-          <w:szCs w:val="24"/>
-          <w:lang w:eastAsia="ru-RU"/>
-        </w:rPr>
-        <w:t>Python</w:t>
-      </w:r>
-      <w:proofErr w:type="spellEnd"/>
-      <w:r>
-        <w:rPr>
-          <w:rFonts w:ascii="Times New Roman" w:eastAsia="Times New Roman" w:hAnsi="Times New Roman" w:cs="Times New Roman"/>
-          <w:sz w:val="24"/>
-          <w:szCs w:val="24"/>
-          <w:lang w:eastAsia="ru-RU"/>
-        </w:rPr>
-        <w:t xml:space="preserve">-класс, содержащий атрибуты: </w:t>
-      </w:r>
-    </w:p>
-    <w:p>
-      <w:pPr>
-        <w:numPr>
-          <w:ilvl w:val="1"/>
-          <w:numId w:val="8"/>
-        </w:numPr>
-        <w:spacing w:before="100" w:beforeAutospacing="1" w:after="100" w:afterAutospacing="1" w:line="240" w:lineRule="auto"/>
-        <w:rPr>
-          <w:rFonts w:ascii="Times New Roman" w:eastAsia="Times New Roman" w:hAnsi="Times New Roman" w:cs="Times New Roman"/>
-          <w:sz w:val="24"/>
-          <w:szCs w:val="24"/>
-          <w:lang w:eastAsia="ru-RU"/>
-        </w:rPr>
-      </w:pPr>
-      <w:proofErr w:type="spellStart"/>
-      <w:r>
-        <w:rPr>
-          <w:rFonts w:ascii="Courier New" w:eastAsia="Times New Roman" w:hAnsi="Courier New" w:cs="Courier New"/>
-          <w:sz w:val="20"/>
-          <w:szCs w:val="20"/>
-          <w:lang w:eastAsia="ru-RU"/>
-        </w:rPr>
-        <w:t>name</w:t>
-      </w:r>
-      <w:proofErr w:type="spellEnd"/>
-      <w:r>
-        <w:rPr>
-          <w:rFonts w:ascii="Times New Roman" w:eastAsia="Times New Roman" w:hAnsi="Times New Roman" w:cs="Times New Roman"/>
-          <w:sz w:val="24"/>
-          <w:szCs w:val="24"/>
-          <w:lang w:eastAsia="ru-RU"/>
-        </w:rPr>
-        <w:t xml:space="preserve"> (имя духа).</w:t>
-      </w:r>
-    </w:p>
-    <w:p>
-      <w:pPr>
-        <w:numPr>
-          <w:ilvl w:val="1"/>
-          <w:numId w:val="8"/>
-        </w:numPr>
-        <w:spacing w:before="100" w:beforeAutospacing="1" w:after="100" w:afterAutospacing="1" w:line="240" w:lineRule="auto"/>
-        <w:rPr>
-          <w:rFonts w:ascii="Times New Roman" w:eastAsia="Times New Roman" w:hAnsi="Times New Roman" w:cs="Times New Roman"/>
-          <w:sz w:val="24"/>
-          <w:szCs w:val="24"/>
-          <w:lang w:eastAsia="ru-RU"/>
-        </w:rPr>
-      </w:pPr>
-      <w:proofErr w:type="spellStart"/>
-      <w:r>
-        <w:rPr>
-          <w:rFonts w:ascii="Courier New" w:eastAsia="Times New Roman" w:hAnsi="Courier New" w:cs="Courier New"/>
-          <w:sz w:val="20"/>
-          <w:szCs w:val="20"/>
-          <w:lang w:eastAsia="ru-RU"/>
-        </w:rPr>
-        <w:t>element</w:t>
-      </w:r>
-      <w:proofErr w:type="spellEnd"/>
-      <w:r>
-        <w:rPr>
-          <w:rFonts w:ascii="Times New Roman" w:eastAsia="Times New Roman" w:hAnsi="Times New Roman" w:cs="Times New Roman"/>
-          <w:sz w:val="24"/>
-          <w:szCs w:val="24"/>
-          <w:lang w:eastAsia="ru-RU"/>
-        </w:rPr>
-        <w:t xml:space="preserve"> (тип: Огонь, Вода и т.д.).</w:t>
-      </w:r>
-    </w:p>
-    <w:p>
-      <w:pPr>
-        <w:numPr>
-          <w:ilvl w:val="1"/>
-          <w:numId w:val="8"/>
-        </w:numPr>
-        <w:spacing w:before="100" w:beforeAutospacing="1" w:after="100" w:afterAutospacing="1" w:line="240" w:lineRule="auto"/>
-        <w:rPr>
-          <w:rFonts w:ascii="Times New Roman" w:eastAsia="Times New Roman" w:hAnsi="Times New Roman" w:cs="Times New Roman"/>
-          <w:sz w:val="24"/>
-          <w:szCs w:val="24"/>
-          <w:lang w:eastAsia="ru-RU"/>
-        </w:rPr>
-      </w:pPr>
-      <w:proofErr w:type="spellStart"/>
-      <w:r>
-        <w:rPr>
-          <w:rFonts w:ascii="Courier New" w:eastAsia="Times New Roman" w:hAnsi="Courier New" w:cs="Courier New"/>
-          <w:sz w:val="20"/>
-          <w:szCs w:val="20"/>
-          <w:lang w:eastAsia="ru-RU"/>
-        </w:rPr>
-        <w:t>health</w:t>
-      </w:r>
-      <w:proofErr w:type="spellEnd"/>
-      <w:r>
-        <w:rPr>
-          <w:rFonts w:ascii="Times New Roman" w:eastAsia="Times New Roman" w:hAnsi="Times New Roman" w:cs="Times New Roman"/>
-          <w:sz w:val="24"/>
-          <w:szCs w:val="24"/>
-          <w:lang w:eastAsia="ru-RU"/>
-        </w:rPr>
-        <w:t xml:space="preserve">, </w:t>
-      </w:r>
-      <w:proofErr w:type="spellStart"/>
-      <w:r>
-        <w:rPr>
-          <w:rFonts w:ascii="Courier New" w:eastAsia="Times New Roman" w:hAnsi="Courier New" w:cs="Courier New"/>
-          <w:sz w:val="20"/>
-          <w:szCs w:val="20"/>
-          <w:lang w:eastAsia="ru-RU"/>
-        </w:rPr>
-        <w:t>attack</w:t>
-      </w:r>
-      <w:proofErr w:type="spellEnd"/>
-      <w:r>
-        <w:rPr>
-          <w:rFonts w:ascii="Times New Roman" w:eastAsia="Times New Roman" w:hAnsi="Times New Roman" w:cs="Times New Roman"/>
-          <w:sz w:val="24"/>
-          <w:szCs w:val="24"/>
-          <w:lang w:eastAsia="ru-RU"/>
-        </w:rPr>
-        <w:t xml:space="preserve">, </w:t>
-      </w:r>
-      <w:proofErr w:type="spellStart"/>
-      <w:r>
-        <w:rPr>
-          <w:rFonts w:ascii="Courier New" w:eastAsia="Times New Roman" w:hAnsi="Courier New" w:cs="Courier New"/>
-          <w:sz w:val="20"/>
-          <w:szCs w:val="20"/>
-          <w:lang w:eastAsia="ru-RU"/>
-        </w:rPr>
-        <w:t>defense</w:t>
-      </w:r>
-      <w:proofErr w:type="spellEnd"/>
-      <w:r>
-        <w:rPr>
-          <w:rFonts w:ascii="Times New Roman" w:eastAsia="Times New Roman" w:hAnsi="Times New Roman" w:cs="Times New Roman"/>
-          <w:sz w:val="24"/>
-          <w:szCs w:val="24"/>
-          <w:lang w:eastAsia="ru-RU"/>
-        </w:rPr>
-        <w:t xml:space="preserve"> (</w:t>
-      </w:r>
-      <w:proofErr w:type="spellStart"/>
-      <w:r>
-        <w:rPr>
-          <w:rFonts w:ascii="Times New Roman" w:eastAsia="Times New Roman" w:hAnsi="Times New Roman" w:cs="Times New Roman"/>
-          <w:sz w:val="24"/>
-          <w:szCs w:val="24"/>
-          <w:lang w:eastAsia="ru-RU"/>
-        </w:rPr>
-        <w:t>статы</w:t>
-      </w:r>
-      <w:proofErr w:type="spellEnd"/>
-      <w:r>
-        <w:rPr>
-          <w:rFonts w:ascii="Times New Roman" w:eastAsia="Times New Roman" w:hAnsi="Times New Roman" w:cs="Times New Roman"/>
-          <w:sz w:val="24"/>
-          <w:szCs w:val="24"/>
-          <w:lang w:eastAsia="ru-RU"/>
-        </w:rPr>
-        <w:t>).</w:t>
-      </w:r>
-    </w:p>
-    <w:p>
-      <w:pPr>
-        <w:numPr>
-          <w:ilvl w:val="1"/>
-          <w:numId w:val="8"/>
-        </w:numPr>
-        <w:spacing w:before="100" w:beforeAutospacing="1" w:after="100" w:afterAutospacing="1" w:line="240" w:lineRule="auto"/>
-        <w:rPr>
-          <w:rFonts w:ascii="Times New Roman" w:eastAsia="Times New Roman" w:hAnsi="Times New Roman" w:cs="Times New Roman"/>
-          <w:sz w:val="24"/>
-          <w:szCs w:val="24"/>
-          <w:lang w:eastAsia="ru-RU"/>
-        </w:rPr>
-      </w:pPr>
-      <w:proofErr w:type="spellStart"/>
-      <w:r>
-        <w:rPr>
-          <w:rFonts w:ascii="Courier New" w:eastAsia="Times New Roman" w:hAnsi="Courier New" w:cs="Courier New"/>
-          <w:sz w:val="20"/>
-          <w:szCs w:val="20"/>
-          <w:lang w:eastAsia="ru-RU"/>
-        </w:rPr>
-        <w:t>abilities</w:t>
-      </w:r>
-      <w:proofErr w:type="spellEnd"/>
-      <w:r>
-        <w:rPr>
-          <w:rFonts w:ascii="Times New Roman" w:eastAsia="Times New Roman" w:hAnsi="Times New Roman" w:cs="Times New Roman"/>
-          <w:sz w:val="24"/>
-          <w:szCs w:val="24"/>
-          <w:lang w:eastAsia="ru-RU"/>
-        </w:rPr>
-        <w:t xml:space="preserve"> (список способностей).</w:t>
-      </w:r>
-    </w:p>
-    <w:p>
-      <w:pPr>
-        <w:numPr>
-          <w:ilvl w:val="0"/>
-          <w:numId w:val="8"/>
-        </w:numPr>
-        <w:spacing w:before="100" w:beforeAutospacing="1" w:after="100" w:afterAutospacing="1" w:line="240" w:lineRule="auto"/>
-        <w:rPr>
-          <w:rFonts w:ascii="Times New Roman" w:eastAsia="Times New Roman" w:hAnsi="Times New Roman" w:cs="Times New Roman"/>
-          <w:sz w:val="24"/>
-          <w:szCs w:val="24"/>
-          <w:lang w:eastAsia="ru-RU"/>
-        </w:rPr>
-      </w:pPr>
-      <w:r>
-        <w:rPr>
-          <w:rFonts w:ascii="Times New Roman" w:eastAsia="Times New Roman" w:hAnsi="Times New Roman" w:cs="Times New Roman"/>
-          <w:b/>
-          <w:bCs/>
-          <w:sz w:val="24"/>
-          <w:szCs w:val="24"/>
-          <w:lang w:eastAsia="ru-RU"/>
-        </w:rPr>
-        <w:t>Коллекция:</w:t>
-      </w:r>
-      <w:r>
-        <w:rPr>
-          <w:rFonts w:ascii="Times New Roman" w:eastAsia="Times New Roman" w:hAnsi="Times New Roman" w:cs="Times New Roman"/>
-          <w:sz w:val="24"/>
-          <w:szCs w:val="24"/>
-          <w:lang w:eastAsia="ru-RU"/>
-        </w:rPr>
-        <w:t xml:space="preserve"> Список объектов духов, принадлежащих игроку.</w:t>
       </w:r>
     </w:p>
     <w:p>
@@ -1801,553 +1389,20 @@
         <w:rPr>
           <w:lang w:eastAsia="ru-RU"/>
         </w:rPr>
-        <w:t>Духи, ресурсы (кристаллы, зелья) хранятся в отдельной структуре данных.</w:t>
-      </w:r>
-    </w:p>
-    <w:p>
-      <w:pPr>
-        <w:pStyle w:val="1"/>
-        <w:rPr>
-          <w:rFonts w:eastAsia="Times New Roman"/>
-          <w:b w:val="0"/>
-          <w:sz w:val="24"/>
-          <w:szCs w:val="24"/>
-          <w:lang w:eastAsia="ru-RU"/>
-        </w:rPr>
-      </w:pPr>
-      <w:r>
-        <w:rPr>
-          <w:rFonts w:eastAsia="Times New Roman"/>
-          <w:lang w:eastAsia="ru-RU"/>
-        </w:rPr>
-        <w:lastRenderedPageBreak/>
-        <w:t>Пример структуры проекта</w:t>
-      </w:r>
-    </w:p>
-    <w:p>
-      <w:pPr>
-        <w:rPr>
-          <w:lang w:eastAsia="ru-RU"/>
-        </w:rPr>
-      </w:pPr>
-      <w:r>
-        <w:rPr>
-          <w:b/>
-          <w:bCs/>
-          <w:lang w:eastAsia="ru-RU"/>
-        </w:rPr>
-        <w:t>main.py:</w:t>
-      </w:r>
-      <w:r>
-        <w:rPr>
-          <w:lang w:eastAsia="ru-RU"/>
-        </w:rPr>
-        <w:t xml:space="preserve"> Главный файл игры.</w:t>
-      </w:r>
-    </w:p>
-    <w:p>
-      <w:pPr>
-        <w:rPr>
-          <w:lang w:eastAsia="ru-RU"/>
-        </w:rPr>
-      </w:pPr>
-      <w:r>
-        <w:rPr>
-          <w:b/>
-          <w:bCs/>
-          <w:lang w:eastAsia="ru-RU"/>
-        </w:rPr>
-        <w:t>game_map.py:</w:t>
-      </w:r>
-      <w:r>
-        <w:rPr>
-          <w:lang w:eastAsia="ru-RU"/>
-        </w:rPr>
-        <w:t xml:space="preserve"> Карта и логика перемещения.</w:t>
-      </w:r>
-    </w:p>
-    <w:p>
-      <w:pPr>
-        <w:rPr>
-          <w:lang w:eastAsia="ru-RU"/>
-        </w:rPr>
-      </w:pPr>
-      <w:r>
-        <w:rPr>
-          <w:b/>
-          <w:bCs/>
-          <w:lang w:eastAsia="ru-RU"/>
-        </w:rPr>
-        <w:t>battle_system.py:</w:t>
-      </w:r>
-      <w:r>
-        <w:rPr>
-          <w:lang w:eastAsia="ru-RU"/>
-        </w:rPr>
-        <w:t xml:space="preserve"> Реализация пошаговых боев.</w:t>
-      </w:r>
-    </w:p>
-    <w:p>
-      <w:pPr>
-        <w:rPr>
-          <w:lang w:eastAsia="ru-RU"/>
-        </w:rPr>
-      </w:pPr>
-      <w:r>
-        <w:rPr>
-          <w:b/>
-          <w:bCs/>
-          <w:lang w:eastAsia="ru-RU"/>
-        </w:rPr>
-        <w:t>spirits.py:</w:t>
-      </w:r>
-      <w:r>
-        <w:rPr>
-          <w:lang w:eastAsia="ru-RU"/>
-        </w:rPr>
-        <w:t xml:space="preserve"> Классы духов и их логика.</w:t>
-      </w:r>
-    </w:p>
-    <w:p>
-      <w:pPr>
-        <w:rPr>
-          <w:lang w:eastAsia="ru-RU"/>
-        </w:rPr>
-      </w:pPr>
-      <w:r>
-        <w:rPr>
-          <w:b/>
-          <w:bCs/>
-          <w:lang w:eastAsia="ru-RU"/>
-        </w:rPr>
-        <w:t>inventory.py:</w:t>
-      </w:r>
-      <w:r>
-        <w:rPr>
-          <w:lang w:eastAsia="ru-RU"/>
-        </w:rPr>
-        <w:t xml:space="preserve"> Управление инвентарем.</w:t>
-      </w:r>
-    </w:p>
-    <w:p>
-      <w:pPr>
-        <w:rPr>
-          <w:lang w:eastAsia="ru-RU"/>
-        </w:rPr>
-        <w:sectPr>
-          <w:pgSz w:w="11906" w:h="16838"/>
-          <w:pgMar w:top="1134" w:right="850" w:bottom="1134" w:left="1701" w:header="708" w:footer="708" w:gutter="0"/>
-          <w:cols w:space="708"/>
-          <w:docGrid w:linePitch="360"/>
-        </w:sectPr>
-      </w:pPr>
-      <w:r>
-        <w:rPr>
-          <w:b/>
-          <w:bCs/>
-          <w:lang w:eastAsia="ru-RU"/>
-        </w:rPr>
-        <w:t>npc_dialogs.py:</w:t>
-      </w:r>
-      <w:r>
-        <w:rPr>
-          <w:lang w:eastAsia="ru-RU"/>
-        </w:rPr>
-        <w:t xml:space="preserve"> Диалоги с NPC.</w:t>
-      </w:r>
-    </w:p>
-    <w:p>
-      <w:pPr>
-        <w:pStyle w:val="1"/>
-        <w:rPr>
-          <w:rFonts w:eastAsia="Times New Roman"/>
-          <w:b w:val="0"/>
-          <w:sz w:val="24"/>
-          <w:szCs w:val="24"/>
-          <w:lang w:eastAsia="ru-RU"/>
-        </w:rPr>
-      </w:pPr>
-      <w:r>
-        <w:rPr>
-          <w:rFonts w:eastAsia="Times New Roman"/>
-          <w:lang w:eastAsia="ru-RU"/>
-        </w:rPr>
-        <w:lastRenderedPageBreak/>
-        <w:t>Дополнительные идеи</w:t>
-      </w:r>
-    </w:p>
-    <w:p>
-      <w:pPr>
-        <w:numPr>
-          <w:ilvl w:val="0"/>
-          <w:numId w:val="11"/>
-        </w:numPr>
-        <w:spacing w:before="100" w:beforeAutospacing="1" w:after="100" w:afterAutospacing="1" w:line="240" w:lineRule="auto"/>
-        <w:rPr>
-          <w:rFonts w:ascii="Times New Roman" w:eastAsia="Times New Roman" w:hAnsi="Times New Roman" w:cs="Times New Roman"/>
-          <w:sz w:val="24"/>
-          <w:szCs w:val="24"/>
-          <w:lang w:eastAsia="ru-RU"/>
-        </w:rPr>
-      </w:pPr>
-      <w:r>
-        <w:rPr>
-          <w:rFonts w:ascii="Times New Roman" w:eastAsia="Times New Roman" w:hAnsi="Times New Roman" w:cs="Times New Roman"/>
-          <w:b/>
-          <w:bCs/>
-          <w:sz w:val="24"/>
-          <w:szCs w:val="24"/>
-          <w:lang w:eastAsia="ru-RU"/>
-        </w:rPr>
-        <w:t>Редкие духи</w:t>
-      </w:r>
-      <w:proofErr w:type="gramStart"/>
-      <w:r>
-        <w:rPr>
-          <w:rFonts w:ascii="Times New Roman" w:eastAsia="Times New Roman" w:hAnsi="Times New Roman" w:cs="Times New Roman"/>
-          <w:b/>
-          <w:bCs/>
-          <w:sz w:val="24"/>
-          <w:szCs w:val="24"/>
-          <w:lang w:eastAsia="ru-RU"/>
-        </w:rPr>
-        <w:t>:</w:t>
-      </w:r>
-      <w:r>
-        <w:rPr>
-          <w:rFonts w:ascii="Times New Roman" w:eastAsia="Times New Roman" w:hAnsi="Times New Roman" w:cs="Times New Roman"/>
-          <w:sz w:val="24"/>
-          <w:szCs w:val="24"/>
-          <w:lang w:eastAsia="ru-RU"/>
-        </w:rPr>
-        <w:t xml:space="preserve"> Есть</w:t>
-      </w:r>
-      <w:proofErr w:type="gramEnd"/>
-      <w:r>
-        <w:rPr>
-          <w:rFonts w:ascii="Times New Roman" w:eastAsia="Times New Roman" w:hAnsi="Times New Roman" w:cs="Times New Roman"/>
-          <w:sz w:val="24"/>
-          <w:szCs w:val="24"/>
-          <w:lang w:eastAsia="ru-RU"/>
-        </w:rPr>
-        <w:t xml:space="preserve"> уникальные духи, которых можно найти только в скрытых местах.</w:t>
-      </w:r>
-    </w:p>
-    <w:p>
-      <w:pPr>
-        <w:numPr>
-          <w:ilvl w:val="0"/>
-          <w:numId w:val="11"/>
-        </w:numPr>
-        <w:spacing w:before="100" w:beforeAutospacing="1" w:after="100" w:afterAutospacing="1" w:line="240" w:lineRule="auto"/>
-        <w:rPr>
-          <w:rFonts w:ascii="Times New Roman" w:eastAsia="Times New Roman" w:hAnsi="Times New Roman" w:cs="Times New Roman"/>
-          <w:sz w:val="24"/>
-          <w:szCs w:val="24"/>
-          <w:lang w:eastAsia="ru-RU"/>
-        </w:rPr>
-      </w:pPr>
-      <w:r>
-        <w:rPr>
-          <w:rFonts w:ascii="Times New Roman" w:eastAsia="Times New Roman" w:hAnsi="Times New Roman" w:cs="Times New Roman"/>
-          <w:b/>
-          <w:bCs/>
-          <w:sz w:val="24"/>
-          <w:szCs w:val="24"/>
-          <w:lang w:eastAsia="ru-RU"/>
-        </w:rPr>
-        <w:t>Головоломки</w:t>
-      </w:r>
-      <w:proofErr w:type="gramStart"/>
-      <w:r>
-        <w:rPr>
-          <w:rFonts w:ascii="Times New Roman" w:eastAsia="Times New Roman" w:hAnsi="Times New Roman" w:cs="Times New Roman"/>
-          <w:b/>
-          <w:bCs/>
-          <w:sz w:val="24"/>
-          <w:szCs w:val="24"/>
-          <w:lang w:eastAsia="ru-RU"/>
-        </w:rPr>
-        <w:t>:</w:t>
-      </w:r>
-      <w:r>
-        <w:rPr>
-          <w:rFonts w:ascii="Times New Roman" w:eastAsia="Times New Roman" w:hAnsi="Times New Roman" w:cs="Times New Roman"/>
-          <w:sz w:val="24"/>
-          <w:szCs w:val="24"/>
-          <w:lang w:eastAsia="ru-RU"/>
-        </w:rPr>
-        <w:t xml:space="preserve"> Для</w:t>
-      </w:r>
-      <w:proofErr w:type="gramEnd"/>
-      <w:r>
-        <w:rPr>
-          <w:rFonts w:ascii="Times New Roman" w:eastAsia="Times New Roman" w:hAnsi="Times New Roman" w:cs="Times New Roman"/>
-          <w:sz w:val="24"/>
-          <w:szCs w:val="24"/>
-          <w:lang w:eastAsia="ru-RU"/>
-        </w:rPr>
-        <w:t xml:space="preserve"> открытия некоторых локаций нужно решить задачи (например, активировать кристаллы в правильном порядке).</w:t>
-      </w:r>
-    </w:p>
-    <w:p>
-      <w:pPr>
-        <w:numPr>
-          <w:ilvl w:val="0"/>
-          <w:numId w:val="11"/>
-        </w:numPr>
-        <w:spacing w:before="100" w:beforeAutospacing="1" w:after="100" w:afterAutospacing="1" w:line="240" w:lineRule="auto"/>
-        <w:rPr>
-          <w:rFonts w:ascii="Times New Roman" w:eastAsia="Times New Roman" w:hAnsi="Times New Roman" w:cs="Times New Roman"/>
-          <w:sz w:val="24"/>
-          <w:szCs w:val="24"/>
-          <w:lang w:eastAsia="ru-RU"/>
-        </w:rPr>
-      </w:pPr>
-      <w:r>
-        <w:rPr>
-          <w:rFonts w:ascii="Times New Roman" w:eastAsia="Times New Roman" w:hAnsi="Times New Roman" w:cs="Times New Roman"/>
-          <w:b/>
-          <w:bCs/>
-          <w:sz w:val="24"/>
-          <w:szCs w:val="24"/>
-          <w:lang w:eastAsia="ru-RU"/>
-        </w:rPr>
-        <w:t>Секретный финал</w:t>
-      </w:r>
-      <w:proofErr w:type="gramStart"/>
-      <w:r>
-        <w:rPr>
-          <w:rFonts w:ascii="Times New Roman" w:eastAsia="Times New Roman" w:hAnsi="Times New Roman" w:cs="Times New Roman"/>
-          <w:b/>
-          <w:bCs/>
-          <w:sz w:val="24"/>
-          <w:szCs w:val="24"/>
-          <w:lang w:eastAsia="ru-RU"/>
-        </w:rPr>
-        <w:t>:</w:t>
-      </w:r>
-      <w:r>
-        <w:rPr>
-          <w:rFonts w:ascii="Times New Roman" w:eastAsia="Times New Roman" w:hAnsi="Times New Roman" w:cs="Times New Roman"/>
-          <w:sz w:val="24"/>
-          <w:szCs w:val="24"/>
-          <w:lang w:eastAsia="ru-RU"/>
-        </w:rPr>
-        <w:t xml:space="preserve"> Если</w:t>
-      </w:r>
-      <w:proofErr w:type="gramEnd"/>
-      <w:r>
-        <w:rPr>
-          <w:rFonts w:ascii="Times New Roman" w:eastAsia="Times New Roman" w:hAnsi="Times New Roman" w:cs="Times New Roman"/>
-          <w:sz w:val="24"/>
-          <w:szCs w:val="24"/>
-          <w:lang w:eastAsia="ru-RU"/>
-        </w:rPr>
-        <w:t xml:space="preserve"> собрать всех духов, открывается дополнительная концовка.</w:t>
-      </w:r>
-    </w:p>
-    <w:p>
-      <w:pPr>
-        <w:pStyle w:val="1"/>
-        <w:rPr>
-          <w:rFonts w:eastAsia="Times New Roman"/>
-          <w:lang w:eastAsia="ru-RU"/>
-        </w:rPr>
-      </w:pPr>
-      <w:r>
-        <w:rPr>
-          <w:rFonts w:eastAsia="Times New Roman"/>
-          <w:lang w:eastAsia="ru-RU"/>
-        </w:rPr>
-        <w:t>Почему этот проект хорош для начинающих?</w:t>
-      </w:r>
-    </w:p>
-    <w:p>
-      <w:pPr>
-        <w:numPr>
-          <w:ilvl w:val="0"/>
-          <w:numId w:val="12"/>
-        </w:numPr>
-        <w:spacing w:before="100" w:beforeAutospacing="1" w:after="100" w:afterAutospacing="1" w:line="240" w:lineRule="auto"/>
-        <w:rPr>
-          <w:rFonts w:ascii="Times New Roman" w:eastAsia="Times New Roman" w:hAnsi="Times New Roman" w:cs="Times New Roman"/>
-          <w:sz w:val="24"/>
-          <w:szCs w:val="24"/>
-          <w:lang w:eastAsia="ru-RU"/>
-        </w:rPr>
-      </w:pPr>
-      <w:r>
-        <w:rPr>
-          <w:rFonts w:ascii="Times New Roman" w:eastAsia="Times New Roman" w:hAnsi="Times New Roman" w:cs="Times New Roman"/>
-          <w:b/>
-          <w:bCs/>
-          <w:sz w:val="24"/>
-          <w:szCs w:val="24"/>
-          <w:lang w:eastAsia="ru-RU"/>
-        </w:rPr>
-        <w:t>Модульная структура:</w:t>
-      </w:r>
-      <w:r>
-        <w:rPr>
-          <w:rFonts w:ascii="Times New Roman" w:eastAsia="Times New Roman" w:hAnsi="Times New Roman" w:cs="Times New Roman"/>
-          <w:sz w:val="24"/>
-          <w:szCs w:val="24"/>
-          <w:lang w:eastAsia="ru-RU"/>
-        </w:rPr>
-        <w:t xml:space="preserve"> Исследование, бои, коллекционирование — легко делить на части.</w:t>
-      </w:r>
-    </w:p>
-    <w:p>
-      <w:pPr>
-        <w:numPr>
-          <w:ilvl w:val="0"/>
-          <w:numId w:val="12"/>
-        </w:numPr>
-        <w:spacing w:before="100" w:beforeAutospacing="1" w:after="100" w:afterAutospacing="1" w:line="240" w:lineRule="auto"/>
-        <w:rPr>
-          <w:rFonts w:ascii="Times New Roman" w:eastAsia="Times New Roman" w:hAnsi="Times New Roman" w:cs="Times New Roman"/>
-          <w:sz w:val="24"/>
-          <w:szCs w:val="24"/>
-          <w:lang w:eastAsia="ru-RU"/>
-        </w:rPr>
-      </w:pPr>
-      <w:r>
-        <w:rPr>
-          <w:rFonts w:ascii="Times New Roman" w:eastAsia="Times New Roman" w:hAnsi="Times New Roman" w:cs="Times New Roman"/>
-          <w:b/>
-          <w:bCs/>
-          <w:sz w:val="24"/>
-          <w:szCs w:val="24"/>
-          <w:lang w:eastAsia="ru-RU"/>
-        </w:rPr>
-        <w:t>Пошаговые бои:</w:t>
-      </w:r>
-      <w:r>
-        <w:rPr>
-          <w:rFonts w:ascii="Times New Roman" w:eastAsia="Times New Roman" w:hAnsi="Times New Roman" w:cs="Times New Roman"/>
-          <w:sz w:val="24"/>
-          <w:szCs w:val="24"/>
-          <w:lang w:eastAsia="ru-RU"/>
-        </w:rPr>
-        <w:t xml:space="preserve"> Простая логика, но выглядит эффектно.</w:t>
-      </w:r>
-    </w:p>
-    <w:p>
-      <w:pPr>
-        <w:numPr>
-          <w:ilvl w:val="0"/>
-          <w:numId w:val="12"/>
-        </w:numPr>
-        <w:spacing w:before="100" w:beforeAutospacing="1" w:after="100" w:afterAutospacing="1" w:line="240" w:lineRule="auto"/>
-        <w:rPr>
-          <w:rFonts w:ascii="Times New Roman" w:eastAsia="Times New Roman" w:hAnsi="Times New Roman" w:cs="Times New Roman"/>
-          <w:sz w:val="24"/>
-          <w:szCs w:val="24"/>
-          <w:lang w:eastAsia="ru-RU"/>
-        </w:rPr>
-      </w:pPr>
-      <w:r>
-        <w:rPr>
-          <w:rFonts w:ascii="Times New Roman" w:eastAsia="Times New Roman" w:hAnsi="Times New Roman" w:cs="Times New Roman"/>
-          <w:b/>
-          <w:bCs/>
-          <w:sz w:val="24"/>
-          <w:szCs w:val="24"/>
-          <w:lang w:eastAsia="ru-RU"/>
-        </w:rPr>
-        <w:t>Прогресс</w:t>
-      </w:r>
-      <w:proofErr w:type="gramStart"/>
-      <w:r>
-        <w:rPr>
-          <w:rFonts w:ascii="Times New Roman" w:eastAsia="Times New Roman" w:hAnsi="Times New Roman" w:cs="Times New Roman"/>
-          <w:b/>
-          <w:bCs/>
-          <w:sz w:val="24"/>
-          <w:szCs w:val="24"/>
-          <w:lang w:eastAsia="ru-RU"/>
-        </w:rPr>
-        <w:t>:</w:t>
-      </w:r>
-      <w:r>
-        <w:rPr>
-          <w:rFonts w:ascii="Times New Roman" w:eastAsia="Times New Roman" w:hAnsi="Times New Roman" w:cs="Times New Roman"/>
-          <w:sz w:val="24"/>
-          <w:szCs w:val="24"/>
-          <w:lang w:eastAsia="ru-RU"/>
-        </w:rPr>
-        <w:t xml:space="preserve"> Легко</w:t>
-      </w:r>
-      <w:proofErr w:type="gramEnd"/>
-      <w:r>
-        <w:rPr>
-          <w:rFonts w:ascii="Times New Roman" w:eastAsia="Times New Roman" w:hAnsi="Times New Roman" w:cs="Times New Roman"/>
-          <w:sz w:val="24"/>
-          <w:szCs w:val="24"/>
-          <w:lang w:eastAsia="ru-RU"/>
-        </w:rPr>
-        <w:t xml:space="preserve"> добавлять новые механики (новые духи, способности, локации).</w:t>
-      </w:r>
-    </w:p>
-    <w:p>
-      <w:pPr>
-        <w:numPr>
-          <w:ilvl w:val="0"/>
-          <w:numId w:val="12"/>
-        </w:numPr>
-        <w:spacing w:before="100" w:beforeAutospacing="1" w:after="100" w:afterAutospacing="1" w:line="240" w:lineRule="auto"/>
-        <w:rPr>
-          <w:rFonts w:ascii="Times New Roman" w:eastAsia="Times New Roman" w:hAnsi="Times New Roman" w:cs="Times New Roman"/>
-          <w:sz w:val="24"/>
-          <w:szCs w:val="24"/>
-          <w:lang w:eastAsia="ru-RU"/>
-        </w:rPr>
-      </w:pPr>
-      <w:r>
-        <w:rPr>
-          <w:rFonts w:ascii="Times New Roman" w:eastAsia="Times New Roman" w:hAnsi="Times New Roman" w:cs="Times New Roman"/>
-          <w:b/>
-          <w:bCs/>
-          <w:sz w:val="24"/>
-          <w:szCs w:val="24"/>
-          <w:lang w:eastAsia="ru-RU"/>
-        </w:rPr>
-        <w:t>Эстетика</w:t>
-      </w:r>
-      <w:proofErr w:type="gramStart"/>
-      <w:r>
-        <w:rPr>
-          <w:rFonts w:ascii="Times New Roman" w:eastAsia="Times New Roman" w:hAnsi="Times New Roman" w:cs="Times New Roman"/>
-          <w:b/>
-          <w:bCs/>
-          <w:sz w:val="24"/>
-          <w:szCs w:val="24"/>
-          <w:lang w:eastAsia="ru-RU"/>
-        </w:rPr>
-        <w:t>:</w:t>
-      </w:r>
-      <w:r>
-        <w:rPr>
-          <w:rFonts w:ascii="Times New Roman" w:eastAsia="Times New Roman" w:hAnsi="Times New Roman" w:cs="Times New Roman"/>
-          <w:sz w:val="24"/>
-          <w:szCs w:val="24"/>
-          <w:lang w:eastAsia="ru-RU"/>
-        </w:rPr>
-        <w:t xml:space="preserve"> Можно</w:t>
-      </w:r>
-      <w:proofErr w:type="gramEnd"/>
-      <w:r>
-        <w:rPr>
-          <w:rFonts w:ascii="Times New Roman" w:eastAsia="Times New Roman" w:hAnsi="Times New Roman" w:cs="Times New Roman"/>
-          <w:sz w:val="24"/>
-          <w:szCs w:val="24"/>
-          <w:lang w:eastAsia="ru-RU"/>
-        </w:rPr>
-        <w:t xml:space="preserve"> использовать пиксельную графику, которая легко создается и интегрируется.</w:t>
-      </w:r>
-    </w:p>
-    <w:p/>
+        <w:t>Д</w:t>
+      </w:r>
+      <w:r>
+        <w:rPr>
+          <w:lang w:eastAsia="ru-RU"/>
+        </w:rPr>
+        <w:t>ухи, ресурсы (кристаллы, зелья</w:t>
+      </w:r>
+    </w:p>
+    <w:p>
+      <w:pPr>
+        <w:ind w:firstLine="0"/>
+      </w:pPr>
+    </w:p>
     <w:sectPr>
       <w:pgSz w:w="11906" w:h="16838"/>
       <w:pgMar w:top="1134" w:right="850" w:bottom="1134" w:left="1701" w:header="708" w:footer="708" w:gutter="0"/>
@@ -2359,7 +1414,7 @@
 </file>
 
 <file path=word/numbering.xml><?xml version="1.0" encoding="utf-8"?>
-<w:numbering xmlns:wpc="http://schemas.microsoft.com/office/word/2010/wordprocessingCanvas" xmlns:cx="http://schemas.microsoft.com/office/drawing/2014/chartex" xmlns:cx1="http://schemas.microsoft.com/office/drawing/2015/9/8/chartex" xmlns:cx2="http://schemas.microsoft.com/office/drawing/2015/10/21/chartex" xmlns:cx3="http://schemas.microsoft.com/office/drawing/2016/5/9/chartex" xmlns:cx4="http://schemas.microsoft.com/office/drawing/2016/5/10/chartex" xmlns:cx5="http://schemas.microsoft.com/office/drawing/2016/5/11/chartex" xmlns:cx6="http://schemas.microsoft.com/office/drawing/2016/5/12/chartex" xmlns:cx7="http://schemas.microsoft.com/office/drawing/2016/5/13/chartex" xmlns:cx8="http://schemas.microsoft.com/office/drawing/2016/5/14/chartex" xmlns:mc="http://schemas.openxmlformats.org/markup-compatibility/2006" xmlns:aink="http://schemas.microsoft.com/office/drawing/2016/ink" xmlns:am3d="http://schemas.microsoft.com/office/drawing/2017/model3d" xmlns:o="urn:schemas-microsoft-com:office:office" xmlns:r="http://schemas.openxmlformats.org/officeDocument/2006/relationships" xmlns:m="http://schemas.openxmlformats.org/officeDocument/2006/math" xmlns:v="urn:schemas-microsoft-com:vml" xmlns:wp14="http://schemas.microsoft.com/office/word/2010/wordprocessingDrawing" xmlns:wp="http://schemas.openxmlformats.org/drawingml/2006/wordprocessingDrawing" xmlns:w10="urn:schemas-microsoft-com:office:word" xmlns:w="http://schemas.openxmlformats.org/wordprocessingml/2006/main" xmlns:w14="http://schemas.microsoft.com/office/word/2010/wordml" xmlns:w15="http://schemas.microsoft.com/office/word/2012/wordml" xmlns:w16cid="http://schemas.microsoft.com/office/word/2016/wordml/cid" xmlns:w16se="http://schemas.microsoft.com/office/word/2015/wordml/symex" xmlns:wpg="http://schemas.microsoft.com/office/word/2010/wordprocessingGroup" xmlns:wpi="http://schemas.microsoft.com/office/word/2010/wordprocessingInk" xmlns:wne="http://schemas.microsoft.com/office/word/2006/wordml" xmlns:wps="http://schemas.microsoft.com/office/word/2010/wordprocessingShape" mc:Ignorable="w14 w15 w16se w16cid wp14">
+<w:numbering xmlns:wpc="http://schemas.microsoft.com/office/word/2010/wordprocessingCanvas" xmlns:cx="http://schemas.microsoft.com/office/drawing/2014/chartex" xmlns:mc="http://schemas.openxmlformats.org/markup-compatibility/2006" xmlns:o="urn:schemas-microsoft-com:office:office" xmlns:r="http://schemas.openxmlformats.org/officeDocument/2006/relationships" xmlns:m="http://schemas.openxmlformats.org/officeDocument/2006/math" xmlns:v="urn:schemas-microsoft-com:vml" xmlns:wp14="http://schemas.microsoft.com/office/word/2010/wordprocessingDrawing" xmlns:wp="http://schemas.openxmlformats.org/drawingml/2006/wordprocessingDrawing" xmlns:w10="urn:schemas-microsoft-com:office:word" xmlns:w="http://schemas.openxmlformats.org/wordprocessingml/2006/main" xmlns:w14="http://schemas.microsoft.com/office/word/2010/wordml" xmlns:w15="http://schemas.microsoft.com/office/word/2012/wordml" xmlns:w16se="http://schemas.microsoft.com/office/word/2015/wordml/symex" xmlns:wpg="http://schemas.microsoft.com/office/word/2010/wordprocessingGroup" xmlns:wpi="http://schemas.microsoft.com/office/word/2010/wordprocessingInk" xmlns:wne="http://schemas.microsoft.com/office/word/2006/wordml" xmlns:wps="http://schemas.microsoft.com/office/word/2010/wordprocessingShape" mc:Ignorable="w14 w15 w16se wp14">
   <w:abstractNum w:abstractNumId="0" w15:restartNumberingAfterBreak="0">
     <w:nsid w:val="07AB5D9F"/>
     <w:multiLevelType w:val="multilevel"/>
@@ -4116,7 +3171,7 @@
 </file>
 
 <file path=word/styles.xml><?xml version="1.0" encoding="utf-8"?>
-<w:styles xmlns:mc="http://schemas.openxmlformats.org/markup-compatibility/2006" xmlns:r="http://schemas.openxmlformats.org/officeDocument/2006/relationships" xmlns:w="http://schemas.openxmlformats.org/wordprocessingml/2006/main" xmlns:w14="http://schemas.microsoft.com/office/word/2010/wordml" xmlns:w15="http://schemas.microsoft.com/office/word/2012/wordml" xmlns:w16cid="http://schemas.microsoft.com/office/word/2016/wordml/cid" xmlns:w16se="http://schemas.microsoft.com/office/word/2015/wordml/symex" mc:Ignorable="w14 w15 w16se w16cid">
+<w:styles xmlns:mc="http://schemas.openxmlformats.org/markup-compatibility/2006" xmlns:r="http://schemas.openxmlformats.org/officeDocument/2006/relationships" xmlns:w="http://schemas.openxmlformats.org/wordprocessingml/2006/main" xmlns:w14="http://schemas.microsoft.com/office/word/2010/wordml" xmlns:w15="http://schemas.microsoft.com/office/word/2012/wordml" xmlns:w16se="http://schemas.microsoft.com/office/word/2015/wordml/symex" mc:Ignorable="w14 w15 w16se">
   <w:docDefaults>
     <w:rPrDefault>
       <w:rPr>
@@ -4132,7 +3187,7 @@
       </w:pPr>
     </w:pPrDefault>
   </w:docDefaults>
-  <w:latentStyles w:defLockedState="0" w:defUIPriority="99" w:defSemiHidden="0" w:defUnhideWhenUsed="0" w:defQFormat="0" w:count="375">
+  <w:latentStyles w:defLockedState="0" w:defUIPriority="99" w:defSemiHidden="0" w:defUnhideWhenUsed="0" w:defQFormat="0" w:count="371">
     <w:lsdException w:name="Normal" w:uiPriority="0" w:qFormat="1"/>
     <w:lsdException w:name="heading 1" w:uiPriority="9" w:qFormat="1"/>
     <w:lsdException w:name="heading 2" w:semiHidden="1" w:uiPriority="9" w:unhideWhenUsed="1" w:qFormat="1"/>
@@ -4504,10 +3559,6 @@
     <w:lsdException w:name="List Table 5 Dark Accent 6" w:uiPriority="50"/>
     <w:lsdException w:name="List Table 6 Colorful Accent 6" w:uiPriority="51"/>
     <w:lsdException w:name="List Table 7 Colorful Accent 6" w:uiPriority="52"/>
-    <w:lsdException w:name="Mention" w:semiHidden="1" w:unhideWhenUsed="1"/>
-    <w:lsdException w:name="Smart Hyperlink" w:semiHidden="1" w:unhideWhenUsed="1"/>
-    <w:lsdException w:name="Hashtag" w:semiHidden="1" w:unhideWhenUsed="1"/>
-    <w:lsdException w:name="Unresolved Mention" w:semiHidden="1" w:unhideWhenUsed="1"/>
   </w:latentStyles>
   <w:style w:type="paragraph" w:default="1" w:styleId="a">
     <w:name w:val="Normal"/>
@@ -4610,6 +3661,7 @@
   <w:style w:type="character" w:default="1" w:styleId="a0">
     <w:name w:val="Default Paragraph Font"/>
     <w:uiPriority w:val="1"/>
+    <w:semiHidden/>
     <w:unhideWhenUsed/>
   </w:style>
   <w:style w:type="table" w:default="1" w:styleId="a1">

</xml_diff>